<commit_message>
20221005 update to report; 20221012 update with new alternative
</commit_message>
<xml_diff>
--- a/20221005_Real-time-Estimates_Prelim_Automated_Report.docx
+++ b/20221005_Real-time-Estimates_Prelim_Automated_Report.docx
@@ -67,7 +67,19 @@
         <w:pStyle w:val="FirstParagraph"/>
       </w:pPr>
       <w:r>
-        <w:t xml:space="preserve">As of September 12, 2022, the unexpanded </w:t>
+        <w:t xml:space="preserve">As of </w:t>
+      </w:r>
+      <w:r>
+        <w:t xml:space="preserve">September </w:t>
+      </w:r>
+      <w:r>
+        <w:t>28</w:t>
+      </w:r>
+      <w:r>
+        <w:t>, 2022,</w:t>
+      </w:r>
+      <w:r>
+        <w:t xml:space="preserve"> the unexpanded </w:t>
       </w:r>
       <w:proofErr w:type="spellStart"/>
       <w:r>
@@ -82,14 +94,7 @@
           <w:b/>
           <w:bCs/>
         </w:rPr>
-        <w:t>105</w:t>
-      </w:r>
-      <w:r>
-        <w:rPr>
-          <w:b/>
-          <w:bCs/>
-        </w:rPr>
-        <w:t>9</w:t>
+        <w:t>1059</w:t>
       </w:r>
       <w:r>
         <w:t xml:space="preserve"> </w:t>
@@ -108,13 +113,8 @@
       <w:r>
         <w:t xml:space="preserve"> </w:t>
       </w:r>
-      <w:proofErr w:type="gramStart"/>
-      <w:r>
-        <w:t>It</w:t>
-      </w:r>
-      <w:proofErr w:type="gramEnd"/>
-      <w:r>
-        <w:t xml:space="preserve"> is important to note that until data collection is completed for the year this is the </w:t>
+      <w:r>
+        <w:t xml:space="preserve">It is important to note that until data collection is completed for the year this is the </w:t>
       </w:r>
       <w:r>
         <w:rPr>
@@ -245,6 +245,9 @@
     <w:p>
       <w:pPr>
         <w:pStyle w:val="FirstParagraph"/>
+        <w:rPr>
+          <w:ins w:id="2" w:author="Elliott, Lisa H" w:date="2022-10-06T11:46:00Z"/>
+        </w:rPr>
       </w:pPr>
       <w:r>
         <w:rPr>
@@ -254,16 +257,13 @@
         <w:t>Table 1.</w:t>
       </w:r>
       <w:r>
-        <w:t xml:space="preserve"> Average September Keswick (KES) Flow, monthly flows for September and October (in cfs), total Sept-Oct volume (in TAF), estimated numbers of SRWC redds dewatered, and percent of population that would be lost under each of the proposed alternatives. Redd dewatering is considered at the actual or estimated dewatering flow and with a 100 cfs buffer applied to the actual/estimated dewatering flow. Percentage of the population lost is based on the September 12, </w:t>
-      </w:r>
-      <w:proofErr w:type="gramStart"/>
-      <w:r>
-        <w:t>2022</w:t>
-      </w:r>
-      <w:proofErr w:type="gramEnd"/>
-      <w:r>
-        <w:t xml:space="preserve"> count of 1055 Winter-run redds and updated redd counts may be available soon.</w:t>
-      </w:r>
+        <w:t xml:space="preserve"> Average September Keswick (KES) Flow, monthly flows for September and October (in cfs), total Sept-Oct volume (in TAF), estimated numbers of SRWC redds dewatered, and percent of population that would be lost under each of the proposed alternatives. Redd dewatering is considered at the actual or estimated dewatering flow and with a 100 cfs buffer applied to the actual/estimated dewatering flow. </w:t>
+      </w:r>
+    </w:p>
+    <w:p>
+      <w:pPr>
+        <w:pStyle w:val="BodyText"/>
+      </w:pPr>
     </w:p>
     <w:p>
       <w:pPr>
@@ -700,7 +700,7 @@
       <w:pPr>
         <w:pStyle w:val="Heading1"/>
       </w:pPr>
-      <w:bookmarkStart w:id="2" w:name="plots"/>
+      <w:bookmarkStart w:id="3" w:name="plots"/>
       <w:bookmarkEnd w:id="1"/>
       <w:r>
         <w:t>Plots</w:t>
@@ -772,7 +772,7 @@
         <w:t xml:space="preserve"> Actual or estimated emergence dates of SRWC redds and actual or estimated dewatering flow for the September-October estimated redd emergence dates as compared to Keswick flow (in cfs) of proposed management alternatives. Points represent emerged, dewatered, or remaining redds. Numbers inside of points indicate how many redds share that estimated emergence date and actual/estimated dewatering flow. Points that fall above/to the right of a flow alternative line are expected to be dewatered given that management alternative is followed. Points that fall below/to the left of/on a flow alternative line are not expected to be dewatered, given that management alternative is followed.</w:t>
       </w:r>
     </w:p>
-    <w:bookmarkEnd w:id="2"/>
+    <w:bookmarkEnd w:id="3"/>
     <w:sectPr>
       <w:pgSz w:w="12240" w:h="15840"/>
       <w:pgMar w:top="1440" w:right="1440" w:bottom="1440" w:left="1440" w:header="720" w:footer="720" w:gutter="0"/>
@@ -804,6 +804,13 @@
       </w:r>
     </w:p>
   </w:endnote>
+  <w:endnote w:type="continuationNotice" w:id="1">
+    <w:p>
+      <w:pPr>
+        <w:spacing w:after="0"/>
+      </w:pPr>
+    </w:p>
+  </w:endnote>
 </w:endnotes>
 </file>
 
@@ -821,6 +828,13 @@
       <w:r>
         <w:continuationSeparator/>
       </w:r>
+    </w:p>
+  </w:footnote>
+  <w:footnote w:type="continuationNotice" w:id="1">
+    <w:p>
+      <w:pPr>
+        <w:spacing w:after="0"/>
+      </w:pPr>
     </w:p>
   </w:footnote>
 </w:footnotes>
@@ -909,6 +923,14 @@
     <w:abstractNumId w:val="0"/>
   </w:num>
 </w:numbering>
+</file>
+
+<file path=word/people.xml><?xml version="1.0" encoding="utf-8"?>
+<w15:people xmlns:wpc="http://schemas.microsoft.com/office/word/2010/wordprocessingCanvas" xmlns:cx="http://schemas.microsoft.com/office/drawing/2014/chartex" xmlns:cx1="http://schemas.microsoft.com/office/drawing/2015/9/8/chartex" xmlns:cx2="http://schemas.microsoft.com/office/drawing/2015/10/21/chartex" xmlns:cx3="http://schemas.microsoft.com/office/drawing/2016/5/9/chartex" xmlns:cx4="http://schemas.microsoft.com/office/drawing/2016/5/10/chartex" xmlns:cx5="http://schemas.microsoft.com/office/drawing/2016/5/11/chartex" xmlns:cx6="http://schemas.microsoft.com/office/drawing/2016/5/12/chartex" xmlns:cx7="http://schemas.microsoft.com/office/drawing/2016/5/13/chartex" xmlns:cx8="http://schemas.microsoft.com/office/drawing/2016/5/14/chartex" xmlns:mc="http://schemas.openxmlformats.org/markup-compatibility/2006" xmlns:aink="http://schemas.microsoft.com/office/drawing/2016/ink" xmlns:am3d="http://schemas.microsoft.com/office/drawing/2017/model3d" xmlns:o="urn:schemas-microsoft-com:office:office" xmlns:r="http://schemas.openxmlformats.org/officeDocument/2006/relationships" xmlns:m="http://schemas.openxmlformats.org/officeDocument/2006/math" xmlns:v="urn:schemas-microsoft-com:vml" xmlns:wp14="http://schemas.microsoft.com/office/word/2010/wordprocessingDrawing" xmlns:wp="http://schemas.openxmlformats.org/drawingml/2006/wordprocessingDrawing" xmlns:w10="urn:schemas-microsoft-com:office:word" xmlns:w="http://schemas.openxmlformats.org/wordprocessingml/2006/main" xmlns:w14="http://schemas.microsoft.com/office/word/2010/wordml" xmlns:w15="http://schemas.microsoft.com/office/word/2012/wordml" xmlns:w16cex="http://schemas.microsoft.com/office/word/2018/wordml/cex" xmlns:w16cid="http://schemas.microsoft.com/office/word/2016/wordml/cid" xmlns:w16="http://schemas.microsoft.com/office/word/2018/wordml" xmlns:w16sdtdh="http://schemas.microsoft.com/office/word/2020/wordml/sdtdatahash" xmlns:w16se="http://schemas.microsoft.com/office/word/2015/wordml/symex" xmlns:wpg="http://schemas.microsoft.com/office/word/2010/wordprocessingGroup" xmlns:wpi="http://schemas.microsoft.com/office/word/2010/wordprocessingInk" xmlns:wne="http://schemas.microsoft.com/office/word/2006/wordml" xmlns:wps="http://schemas.microsoft.com/office/word/2010/wordprocessingShape" mc:Ignorable="w14 w15 w16se w16cid w16 w16cex w16sdtdh wp14">
+  <w15:person w15:author="Elliott, Lisa H">
+    <w15:presenceInfo w15:providerId="AD" w15:userId="S::lelliott@usbr.gov::90ed05e4-8625-4f8a-9d6f-08d9eed0b984"/>
+  </w15:person>
+</w15:people>
 </file>
 
 <file path=word/styles.xml><?xml version="1.0" encoding="utf-8"?>
@@ -2103,6 +2125,50 @@
       <w:szCs w:val="20"/>
     </w:rPr>
   </w:style>
+  <w:style w:type="paragraph" w:styleId="Header">
+    <w:name w:val="header"/>
+    <w:basedOn w:val="Normal"/>
+    <w:link w:val="HeaderChar"/>
+    <w:semiHidden/>
+    <w:unhideWhenUsed/>
+    <w:rsid w:val="00710590"/>
+    <w:pPr>
+      <w:tabs>
+        <w:tab w:val="center" w:pos="4680"/>
+        <w:tab w:val="right" w:pos="9360"/>
+      </w:tabs>
+      <w:spacing w:after="0"/>
+    </w:pPr>
+  </w:style>
+  <w:style w:type="character" w:customStyle="1" w:styleId="HeaderChar">
+    <w:name w:val="Header Char"/>
+    <w:basedOn w:val="DefaultParagraphFont"/>
+    <w:link w:val="Header"/>
+    <w:semiHidden/>
+    <w:rsid w:val="00710590"/>
+  </w:style>
+  <w:style w:type="paragraph" w:styleId="Footer">
+    <w:name w:val="footer"/>
+    <w:basedOn w:val="Normal"/>
+    <w:link w:val="FooterChar"/>
+    <w:semiHidden/>
+    <w:unhideWhenUsed/>
+    <w:rsid w:val="00710590"/>
+    <w:pPr>
+      <w:tabs>
+        <w:tab w:val="center" w:pos="4680"/>
+        <w:tab w:val="right" w:pos="9360"/>
+      </w:tabs>
+      <w:spacing w:after="0"/>
+    </w:pPr>
+  </w:style>
+  <w:style w:type="character" w:customStyle="1" w:styleId="FooterChar">
+    <w:name w:val="Footer Char"/>
+    <w:basedOn w:val="DefaultParagraphFont"/>
+    <w:link w:val="Footer"/>
+    <w:semiHidden/>
+    <w:rsid w:val="00710590"/>
+  </w:style>
 </w:styles>
 </file>
 

</xml_diff>